<commit_message>
docs: updated task documentation template
</commit_message>
<xml_diff>
--- a/docs/book/Task Doc Template.docx
+++ b/docs/book/Task Doc Template.docx
@@ -721,165 +721,6 @@
     </w:p>
     <w:p>
       <w:pPr>
-        <w:pStyle w:val="ListParagraph"/>
-        <w:numPr>
-          <w:ilvl w:val="0"/>
-          <w:numId w:val="1"/>
-        </w:numPr>
-        <w:rPr>
-          <w:rFonts w:ascii="Verdana" w:hAnsi="Verdana"/>
-          <w:sz w:val="28"/>
-          <w:szCs w:val="28"/>
-        </w:rPr>
-      </w:pPr>
-      <w:r>
-        <w:rPr>
-          <w:rFonts w:ascii="Verdana" w:hAnsi="Verdana"/>
-          <w:sz w:val="28"/>
-          <w:szCs w:val="28"/>
-        </w:rPr>
-        <w:t>Dataset shape</w:t>
-      </w:r>
-    </w:p>
-    <w:p>
-      <w:pPr>
-        <w:pStyle w:val="ListParagraph"/>
-        <w:numPr>
-          <w:ilvl w:val="0"/>
-          <w:numId w:val="1"/>
-        </w:numPr>
-        <w:rPr>
-          <w:rFonts w:ascii="Verdana" w:hAnsi="Verdana"/>
-          <w:sz w:val="28"/>
-          <w:szCs w:val="28"/>
-        </w:rPr>
-      </w:pPr>
-      <w:r>
-        <w:rPr>
-          <w:rFonts w:ascii="Verdana" w:hAnsi="Verdana"/>
-          <w:sz w:val="28"/>
-          <w:szCs w:val="28"/>
-        </w:rPr>
-        <w:t>Preprocessing</w:t>
-      </w:r>
-    </w:p>
-    <w:p>
-      <w:pPr>
-        <w:pStyle w:val="ListParagraph"/>
-        <w:numPr>
-          <w:ilvl w:val="0"/>
-          <w:numId w:val="1"/>
-        </w:numPr>
-        <w:rPr>
-          <w:rFonts w:ascii="Verdana" w:hAnsi="Verdana"/>
-          <w:sz w:val="28"/>
-          <w:szCs w:val="28"/>
-        </w:rPr>
-      </w:pPr>
-      <w:r>
-        <w:rPr>
-          <w:rFonts w:ascii="Verdana" w:hAnsi="Verdana"/>
-          <w:sz w:val="28"/>
-          <w:szCs w:val="28"/>
-        </w:rPr>
-        <w:t>Feature Selection</w:t>
-      </w:r>
-    </w:p>
-    <w:p>
-      <w:pPr>
-        <w:pStyle w:val="ListParagraph"/>
-        <w:numPr>
-          <w:ilvl w:val="0"/>
-          <w:numId w:val="1"/>
-        </w:numPr>
-        <w:rPr>
-          <w:rFonts w:ascii="Verdana" w:hAnsi="Verdana"/>
-          <w:sz w:val="28"/>
-          <w:szCs w:val="28"/>
-        </w:rPr>
-      </w:pPr>
-      <w:r>
-        <w:rPr>
-          <w:rFonts w:ascii="Verdana" w:hAnsi="Verdana"/>
-          <w:sz w:val="28"/>
-          <w:szCs w:val="28"/>
-        </w:rPr>
-        <w:t>Used Algorithms</w:t>
-      </w:r>
-    </w:p>
-    <w:p>
-      <w:pPr>
-        <w:pStyle w:val="ListParagraph"/>
-        <w:numPr>
-          <w:ilvl w:val="0"/>
-          <w:numId w:val="1"/>
-        </w:numPr>
-        <w:rPr>
-          <w:rFonts w:ascii="Verdana" w:hAnsi="Verdana"/>
-          <w:sz w:val="28"/>
-          <w:szCs w:val="28"/>
-        </w:rPr>
-      </w:pPr>
-      <w:r>
-        <w:rPr>
-          <w:rFonts w:ascii="Verdana" w:hAnsi="Verdana"/>
-          <w:sz w:val="28"/>
-          <w:szCs w:val="28"/>
-        </w:rPr>
-        <w:t>Task output</w:t>
-      </w:r>
-    </w:p>
-    <w:p>
-      <w:pPr>
-        <w:pStyle w:val="ListParagraph"/>
-        <w:numPr>
-          <w:ilvl w:val="0"/>
-          <w:numId w:val="1"/>
-        </w:numPr>
-        <w:rPr>
-          <w:rFonts w:ascii="Verdana" w:hAnsi="Verdana"/>
-          <w:sz w:val="28"/>
-          <w:szCs w:val="28"/>
-        </w:rPr>
-      </w:pPr>
-      <w:r>
-        <w:rPr>
-          <w:rFonts w:ascii="Verdana" w:hAnsi="Verdana"/>
-          <w:sz w:val="28"/>
-          <w:szCs w:val="28"/>
-        </w:rPr>
-        <w:t>How to use it</w:t>
-      </w:r>
-    </w:p>
-    <w:p>
-      <w:pPr>
-        <w:pStyle w:val="ListParagraph"/>
-        <w:numPr>
-          <w:ilvl w:val="0"/>
-          <w:numId w:val="1"/>
-        </w:numPr>
-        <w:rPr>
-          <w:rFonts w:ascii="Verdana" w:hAnsi="Verdana"/>
-          <w:sz w:val="28"/>
-          <w:szCs w:val="28"/>
-        </w:rPr>
-      </w:pPr>
-      <w:r>
-        <w:rPr>
-          <w:rFonts w:ascii="Verdana" w:hAnsi="Verdana"/>
-          <w:sz w:val="28"/>
-          <w:szCs w:val="28"/>
-        </w:rPr>
-        <w:t>Problems that haven’t been solved</w:t>
-      </w:r>
-    </w:p>
-    <w:p>
-      <w:pPr>
-        <w:pStyle w:val="ListParagraph"/>
-        <w:numPr>
-          <w:ilvl w:val="0"/>
-          <w:numId w:val="1"/>
-        </w:numPr>
         <w:pBdr>
           <w:bottom w:val="single" w:sz="6" w:space="1" w:color="auto"/>
         </w:pBdr>
@@ -892,10 +733,1689 @@
       <w:r>
         <w:rPr>
           <w:rFonts w:ascii="Verdana" w:hAnsi="Verdana"/>
-          <w:sz w:val="28"/>
-          <w:szCs w:val="28"/>
+          <w:b/>
+          <w:bCs/>
+          <w:sz w:val="44"/>
+          <w:szCs w:val="44"/>
+        </w:rPr>
+        <w:t>Dataset</w:t>
+      </w:r>
+      <w:r>
+        <w:rPr>
+          <w:rFonts w:ascii="Verdana" w:hAnsi="Verdana"/>
+          <w:sz w:val="28"/>
+          <w:szCs w:val="28"/>
+        </w:rPr>
+        <w:t xml:space="preserve"> </w:t>
+      </w:r>
+      <w:r>
+        <w:rPr>
+          <w:rFonts w:ascii="Verdana" w:hAnsi="Verdana"/>
+          <w:b/>
+          <w:bCs/>
+          <w:sz w:val="44"/>
+          <w:szCs w:val="44"/>
+        </w:rPr>
+        <w:t>shape</w:t>
+      </w:r>
+    </w:p>
+    <w:p>
+      <w:pPr>
+        <w:rPr>
+          <w:rFonts w:ascii="Verdana" w:hAnsi="Verdana"/>
+          <w:sz w:val="28"/>
+          <w:szCs w:val="28"/>
+        </w:rPr>
+      </w:pPr>
+      <w:bookmarkStart w:id="0" w:name="_Hlk117523303"/>
+      <w:r>
+        <w:rPr>
+          <w:rFonts w:ascii="Verdana" w:hAnsi="Verdana"/>
+          <w:sz w:val="28"/>
+          <w:szCs w:val="28"/>
+        </w:rPr>
+        <w:t>Provide</w:t>
+      </w:r>
+      <w:r>
+        <w:rPr>
+          <w:rFonts w:ascii="Verdana" w:hAnsi="Verdana"/>
+          <w:b/>
+          <w:bCs/>
+          <w:sz w:val="44"/>
+          <w:szCs w:val="44"/>
+        </w:rPr>
+        <w:t xml:space="preserve"> </w:t>
+      </w:r>
+      <w:r>
+        <w:rPr>
+          <w:rFonts w:ascii="Verdana" w:hAnsi="Verdana"/>
+          <w:sz w:val="28"/>
+          <w:szCs w:val="28"/>
+        </w:rPr>
+        <w:t>details</w:t>
+      </w:r>
+      <w:r>
+        <w:rPr>
+          <w:rFonts w:ascii="Verdana" w:hAnsi="Verdana"/>
+          <w:b/>
+          <w:bCs/>
+          <w:sz w:val="44"/>
+          <w:szCs w:val="44"/>
+        </w:rPr>
+        <w:t xml:space="preserve"> </w:t>
+      </w:r>
+      <w:r>
+        <w:rPr>
+          <w:rFonts w:ascii="Verdana" w:hAnsi="Verdana"/>
+          <w:sz w:val="28"/>
+          <w:szCs w:val="28"/>
+        </w:rPr>
+        <w:t>or</w:t>
+      </w:r>
+      <w:r>
+        <w:rPr>
+          <w:rFonts w:ascii="Verdana" w:hAnsi="Verdana"/>
+          <w:b/>
+          <w:bCs/>
+          <w:sz w:val="44"/>
+          <w:szCs w:val="44"/>
+        </w:rPr>
+        <w:t xml:space="preserve"> </w:t>
+      </w:r>
+      <w:r>
+        <w:rPr>
+          <w:rFonts w:ascii="Verdana" w:hAnsi="Verdana"/>
+          <w:sz w:val="28"/>
+          <w:szCs w:val="28"/>
+        </w:rPr>
+        <w:t>delete</w:t>
+      </w:r>
+      <w:r>
+        <w:rPr>
+          <w:rFonts w:ascii="Verdana" w:hAnsi="Verdana"/>
+          <w:b/>
+          <w:bCs/>
+          <w:sz w:val="44"/>
+          <w:szCs w:val="44"/>
+        </w:rPr>
+        <w:t xml:space="preserve"> </w:t>
+      </w:r>
+      <w:r>
+        <w:rPr>
+          <w:rFonts w:ascii="Verdana" w:hAnsi="Verdana"/>
+          <w:sz w:val="28"/>
+          <w:szCs w:val="28"/>
+        </w:rPr>
+        <w:t>the</w:t>
+      </w:r>
+      <w:r>
+        <w:rPr>
+          <w:rFonts w:ascii="Verdana" w:hAnsi="Verdana"/>
+          <w:b/>
+          <w:bCs/>
+          <w:sz w:val="44"/>
+          <w:szCs w:val="44"/>
+        </w:rPr>
+        <w:t xml:space="preserve"> </w:t>
+      </w:r>
+      <w:r>
+        <w:rPr>
+          <w:rFonts w:ascii="Verdana" w:hAnsi="Verdana"/>
+          <w:sz w:val="28"/>
+          <w:szCs w:val="28"/>
+        </w:rPr>
+        <w:t>section</w:t>
+      </w:r>
+      <w:r>
+        <w:rPr>
+          <w:rFonts w:ascii="Verdana" w:hAnsi="Verdana"/>
+          <w:b/>
+          <w:bCs/>
+          <w:sz w:val="44"/>
+          <w:szCs w:val="44"/>
+        </w:rPr>
+        <w:t xml:space="preserve"> </w:t>
+      </w:r>
+      <w:r>
+        <w:rPr>
+          <w:rFonts w:ascii="Verdana" w:hAnsi="Verdana"/>
+          <w:sz w:val="28"/>
+          <w:szCs w:val="28"/>
+        </w:rPr>
+        <w:t>if</w:t>
+      </w:r>
+      <w:r>
+        <w:rPr>
+          <w:rFonts w:ascii="Verdana" w:hAnsi="Verdana"/>
+          <w:b/>
+          <w:bCs/>
+          <w:sz w:val="44"/>
+          <w:szCs w:val="44"/>
+        </w:rPr>
+        <w:t xml:space="preserve"> </w:t>
+      </w:r>
+      <w:r>
+        <w:rPr>
+          <w:rFonts w:ascii="Verdana" w:hAnsi="Verdana"/>
+          <w:sz w:val="28"/>
+          <w:szCs w:val="28"/>
+        </w:rPr>
+        <w:t>not</w:t>
+      </w:r>
+      <w:r>
+        <w:rPr>
+          <w:rFonts w:ascii="Verdana" w:hAnsi="Verdana"/>
+          <w:b/>
+          <w:bCs/>
+          <w:sz w:val="44"/>
+          <w:szCs w:val="44"/>
+        </w:rPr>
+        <w:t xml:space="preserve"> </w:t>
+      </w:r>
+      <w:r>
+        <w:rPr>
+          <w:rFonts w:ascii="Verdana" w:hAnsi="Verdana"/>
+          <w:sz w:val="28"/>
+          <w:szCs w:val="28"/>
+        </w:rPr>
+        <w:t>available.</w:t>
+      </w:r>
+      <w:bookmarkEnd w:id="0"/>
+    </w:p>
+    <w:p>
+      <w:pPr>
+        <w:pBdr>
+          <w:bottom w:val="single" w:sz="6" w:space="1" w:color="auto"/>
+        </w:pBdr>
+        <w:rPr>
+          <w:rFonts w:ascii="Verdana" w:hAnsi="Verdana"/>
+          <w:sz w:val="28"/>
+          <w:szCs w:val="28"/>
+        </w:rPr>
+      </w:pPr>
+      <w:r>
+        <w:rPr>
+          <w:rFonts w:ascii="Verdana" w:hAnsi="Verdana"/>
+          <w:b/>
+          <w:bCs/>
+          <w:sz w:val="44"/>
+          <w:szCs w:val="44"/>
+        </w:rPr>
+        <w:t>Preprocessing</w:t>
+      </w:r>
+    </w:p>
+    <w:p>
+      <w:pPr>
+        <w:rPr>
+          <w:rFonts w:ascii="Verdana" w:hAnsi="Verdana"/>
+          <w:sz w:val="28"/>
+          <w:szCs w:val="28"/>
+        </w:rPr>
+      </w:pPr>
+      <w:r>
+        <w:rPr>
+          <w:rFonts w:ascii="Verdana" w:hAnsi="Verdana"/>
+          <w:sz w:val="28"/>
+          <w:szCs w:val="28"/>
+        </w:rPr>
+        <w:t>Provide</w:t>
+      </w:r>
+      <w:r>
+        <w:rPr>
+          <w:rFonts w:ascii="Verdana" w:hAnsi="Verdana"/>
+          <w:b/>
+          <w:bCs/>
+          <w:sz w:val="44"/>
+          <w:szCs w:val="44"/>
+        </w:rPr>
+        <w:t xml:space="preserve"> </w:t>
+      </w:r>
+      <w:r>
+        <w:rPr>
+          <w:rFonts w:ascii="Verdana" w:hAnsi="Verdana"/>
+          <w:sz w:val="28"/>
+          <w:szCs w:val="28"/>
+        </w:rPr>
+        <w:t>details</w:t>
+      </w:r>
+      <w:r>
+        <w:rPr>
+          <w:rFonts w:ascii="Verdana" w:hAnsi="Verdana"/>
+          <w:b/>
+          <w:bCs/>
+          <w:sz w:val="44"/>
+          <w:szCs w:val="44"/>
+        </w:rPr>
+        <w:t xml:space="preserve"> </w:t>
+      </w:r>
+      <w:r>
+        <w:rPr>
+          <w:rFonts w:ascii="Verdana" w:hAnsi="Verdana"/>
+          <w:sz w:val="28"/>
+          <w:szCs w:val="28"/>
+        </w:rPr>
+        <w:t>or</w:t>
+      </w:r>
+      <w:r>
+        <w:rPr>
+          <w:rFonts w:ascii="Verdana" w:hAnsi="Verdana"/>
+          <w:b/>
+          <w:bCs/>
+          <w:sz w:val="44"/>
+          <w:szCs w:val="44"/>
+        </w:rPr>
+        <w:t xml:space="preserve"> </w:t>
+      </w:r>
+      <w:r>
+        <w:rPr>
+          <w:rFonts w:ascii="Verdana" w:hAnsi="Verdana"/>
+          <w:sz w:val="28"/>
+          <w:szCs w:val="28"/>
+        </w:rPr>
+        <w:t>delete</w:t>
+      </w:r>
+      <w:r>
+        <w:rPr>
+          <w:rFonts w:ascii="Verdana" w:hAnsi="Verdana"/>
+          <w:b/>
+          <w:bCs/>
+          <w:sz w:val="44"/>
+          <w:szCs w:val="44"/>
+        </w:rPr>
+        <w:t xml:space="preserve"> </w:t>
+      </w:r>
+      <w:r>
+        <w:rPr>
+          <w:rFonts w:ascii="Verdana" w:hAnsi="Verdana"/>
+          <w:sz w:val="28"/>
+          <w:szCs w:val="28"/>
+        </w:rPr>
+        <w:t>the</w:t>
+      </w:r>
+      <w:r>
+        <w:rPr>
+          <w:rFonts w:ascii="Verdana" w:hAnsi="Verdana"/>
+          <w:b/>
+          <w:bCs/>
+          <w:sz w:val="44"/>
+          <w:szCs w:val="44"/>
+        </w:rPr>
+        <w:t xml:space="preserve"> </w:t>
+      </w:r>
+      <w:r>
+        <w:rPr>
+          <w:rFonts w:ascii="Verdana" w:hAnsi="Verdana"/>
+          <w:sz w:val="28"/>
+          <w:szCs w:val="28"/>
+        </w:rPr>
+        <w:t>section</w:t>
+      </w:r>
+      <w:r>
+        <w:rPr>
+          <w:rFonts w:ascii="Verdana" w:hAnsi="Verdana"/>
+          <w:b/>
+          <w:bCs/>
+          <w:sz w:val="44"/>
+          <w:szCs w:val="44"/>
+        </w:rPr>
+        <w:t xml:space="preserve"> </w:t>
+      </w:r>
+      <w:r>
+        <w:rPr>
+          <w:rFonts w:ascii="Verdana" w:hAnsi="Verdana"/>
+          <w:sz w:val="28"/>
+          <w:szCs w:val="28"/>
+        </w:rPr>
+        <w:t>if</w:t>
+      </w:r>
+      <w:r>
+        <w:rPr>
+          <w:rFonts w:ascii="Verdana" w:hAnsi="Verdana"/>
+          <w:b/>
+          <w:bCs/>
+          <w:sz w:val="44"/>
+          <w:szCs w:val="44"/>
+        </w:rPr>
+        <w:t xml:space="preserve"> </w:t>
+      </w:r>
+      <w:r>
+        <w:rPr>
+          <w:rFonts w:ascii="Verdana" w:hAnsi="Verdana"/>
+          <w:sz w:val="28"/>
+          <w:szCs w:val="28"/>
+        </w:rPr>
+        <w:t>not</w:t>
+      </w:r>
+      <w:r>
+        <w:rPr>
+          <w:rFonts w:ascii="Verdana" w:hAnsi="Verdana"/>
+          <w:b/>
+          <w:bCs/>
+          <w:sz w:val="44"/>
+          <w:szCs w:val="44"/>
+        </w:rPr>
+        <w:t xml:space="preserve"> </w:t>
+      </w:r>
+      <w:r>
+        <w:rPr>
+          <w:rFonts w:ascii="Verdana" w:hAnsi="Verdana"/>
+          <w:sz w:val="28"/>
+          <w:szCs w:val="28"/>
+        </w:rPr>
+        <w:t>available.</w:t>
+      </w:r>
+    </w:p>
+    <w:p>
+      <w:pPr>
+        <w:pBdr>
+          <w:bottom w:val="single" w:sz="6" w:space="1" w:color="auto"/>
+        </w:pBdr>
+        <w:rPr>
+          <w:rFonts w:ascii="Verdana" w:hAnsi="Verdana"/>
+          <w:sz w:val="28"/>
+          <w:szCs w:val="28"/>
+        </w:rPr>
+      </w:pPr>
+      <w:r>
+        <w:rPr>
+          <w:rFonts w:ascii="Verdana" w:hAnsi="Verdana"/>
+          <w:b/>
+          <w:bCs/>
+          <w:sz w:val="44"/>
+          <w:szCs w:val="44"/>
+        </w:rPr>
+        <w:t>Feature</w:t>
+      </w:r>
+      <w:r>
+        <w:rPr>
+          <w:rFonts w:ascii="Verdana" w:hAnsi="Verdana"/>
+          <w:sz w:val="28"/>
+          <w:szCs w:val="28"/>
+        </w:rPr>
+        <w:t xml:space="preserve"> </w:t>
+      </w:r>
+      <w:r>
+        <w:rPr>
+          <w:rFonts w:ascii="Verdana" w:hAnsi="Verdana"/>
+          <w:b/>
+          <w:bCs/>
+          <w:sz w:val="44"/>
+          <w:szCs w:val="44"/>
+        </w:rPr>
+        <w:t>Selection</w:t>
+      </w:r>
+    </w:p>
+    <w:p>
+      <w:pPr>
+        <w:rPr>
+          <w:rFonts w:ascii="Verdana" w:hAnsi="Verdana"/>
+          <w:b/>
+          <w:bCs/>
+          <w:sz w:val="44"/>
+          <w:szCs w:val="44"/>
+        </w:rPr>
+      </w:pPr>
+      <w:r>
+        <w:rPr>
+          <w:rFonts w:ascii="Verdana" w:hAnsi="Verdana"/>
+          <w:sz w:val="28"/>
+          <w:szCs w:val="28"/>
+        </w:rPr>
+        <w:t>Provide</w:t>
+      </w:r>
+      <w:r>
+        <w:rPr>
+          <w:rFonts w:ascii="Verdana" w:hAnsi="Verdana"/>
+          <w:b/>
+          <w:bCs/>
+          <w:sz w:val="44"/>
+          <w:szCs w:val="44"/>
+        </w:rPr>
+        <w:t xml:space="preserve"> </w:t>
+      </w:r>
+      <w:r>
+        <w:rPr>
+          <w:rFonts w:ascii="Verdana" w:hAnsi="Verdana"/>
+          <w:sz w:val="28"/>
+          <w:szCs w:val="28"/>
+        </w:rPr>
+        <w:t>details</w:t>
+      </w:r>
+      <w:r>
+        <w:rPr>
+          <w:rFonts w:ascii="Verdana" w:hAnsi="Verdana"/>
+          <w:b/>
+          <w:bCs/>
+          <w:sz w:val="44"/>
+          <w:szCs w:val="44"/>
+        </w:rPr>
+        <w:t xml:space="preserve"> </w:t>
+      </w:r>
+      <w:r>
+        <w:rPr>
+          <w:rFonts w:ascii="Verdana" w:hAnsi="Verdana"/>
+          <w:sz w:val="28"/>
+          <w:szCs w:val="28"/>
+        </w:rPr>
+        <w:t>or</w:t>
+      </w:r>
+      <w:r>
+        <w:rPr>
+          <w:rFonts w:ascii="Verdana" w:hAnsi="Verdana"/>
+          <w:b/>
+          <w:bCs/>
+          <w:sz w:val="44"/>
+          <w:szCs w:val="44"/>
+        </w:rPr>
+        <w:t xml:space="preserve"> </w:t>
+      </w:r>
+      <w:r>
+        <w:rPr>
+          <w:rFonts w:ascii="Verdana" w:hAnsi="Verdana"/>
+          <w:sz w:val="28"/>
+          <w:szCs w:val="28"/>
+        </w:rPr>
+        <w:t>delete</w:t>
+      </w:r>
+      <w:r>
+        <w:rPr>
+          <w:rFonts w:ascii="Verdana" w:hAnsi="Verdana"/>
+          <w:b/>
+          <w:bCs/>
+          <w:sz w:val="44"/>
+          <w:szCs w:val="44"/>
+        </w:rPr>
+        <w:t xml:space="preserve"> </w:t>
+      </w:r>
+      <w:r>
+        <w:rPr>
+          <w:rFonts w:ascii="Verdana" w:hAnsi="Verdana"/>
+          <w:sz w:val="28"/>
+          <w:szCs w:val="28"/>
+        </w:rPr>
+        <w:t>the</w:t>
+      </w:r>
+      <w:r>
+        <w:rPr>
+          <w:rFonts w:ascii="Verdana" w:hAnsi="Verdana"/>
+          <w:b/>
+          <w:bCs/>
+          <w:sz w:val="44"/>
+          <w:szCs w:val="44"/>
+        </w:rPr>
+        <w:t xml:space="preserve"> </w:t>
+      </w:r>
+      <w:r>
+        <w:rPr>
+          <w:rFonts w:ascii="Verdana" w:hAnsi="Verdana"/>
+          <w:sz w:val="28"/>
+          <w:szCs w:val="28"/>
+        </w:rPr>
+        <w:t>section</w:t>
+      </w:r>
+      <w:r>
+        <w:rPr>
+          <w:rFonts w:ascii="Verdana" w:hAnsi="Verdana"/>
+          <w:b/>
+          <w:bCs/>
+          <w:sz w:val="44"/>
+          <w:szCs w:val="44"/>
+        </w:rPr>
+        <w:t xml:space="preserve"> </w:t>
+      </w:r>
+      <w:r>
+        <w:rPr>
+          <w:rFonts w:ascii="Verdana" w:hAnsi="Verdana"/>
+          <w:sz w:val="28"/>
+          <w:szCs w:val="28"/>
+        </w:rPr>
+        <w:t>if</w:t>
+      </w:r>
+      <w:r>
+        <w:rPr>
+          <w:rFonts w:ascii="Verdana" w:hAnsi="Verdana"/>
+          <w:b/>
+          <w:bCs/>
+          <w:sz w:val="44"/>
+          <w:szCs w:val="44"/>
+        </w:rPr>
+        <w:t xml:space="preserve"> </w:t>
+      </w:r>
+      <w:r>
+        <w:rPr>
+          <w:rFonts w:ascii="Verdana" w:hAnsi="Verdana"/>
+          <w:sz w:val="28"/>
+          <w:szCs w:val="28"/>
+        </w:rPr>
+        <w:t>not</w:t>
+      </w:r>
+      <w:r>
+        <w:rPr>
+          <w:rFonts w:ascii="Verdana" w:hAnsi="Verdana"/>
+          <w:b/>
+          <w:bCs/>
+          <w:sz w:val="44"/>
+          <w:szCs w:val="44"/>
+        </w:rPr>
+        <w:t xml:space="preserve"> </w:t>
+      </w:r>
+      <w:r>
+        <w:rPr>
+          <w:rFonts w:ascii="Verdana" w:hAnsi="Verdana"/>
+          <w:sz w:val="28"/>
+          <w:szCs w:val="28"/>
+        </w:rPr>
+        <w:t>available.</w:t>
+      </w:r>
+    </w:p>
+    <w:p>
+      <w:pPr>
+        <w:pBdr>
+          <w:bottom w:val="single" w:sz="6" w:space="1" w:color="auto"/>
+        </w:pBdr>
+        <w:rPr>
+          <w:rFonts w:ascii="Verdana" w:hAnsi="Verdana"/>
+          <w:sz w:val="28"/>
+          <w:szCs w:val="28"/>
+        </w:rPr>
+      </w:pPr>
+      <w:r>
+        <w:rPr>
+          <w:rFonts w:ascii="Verdana" w:hAnsi="Verdana"/>
+          <w:b/>
+          <w:bCs/>
+          <w:sz w:val="44"/>
+          <w:szCs w:val="44"/>
+        </w:rPr>
+        <w:t>Used</w:t>
+      </w:r>
+      <w:r>
+        <w:rPr>
+          <w:rFonts w:ascii="Verdana" w:hAnsi="Verdana"/>
+          <w:sz w:val="28"/>
+          <w:szCs w:val="28"/>
+        </w:rPr>
+        <w:t xml:space="preserve"> </w:t>
+      </w:r>
+      <w:r>
+        <w:rPr>
+          <w:rFonts w:ascii="Verdana" w:hAnsi="Verdana"/>
+          <w:b/>
+          <w:bCs/>
+          <w:sz w:val="44"/>
+          <w:szCs w:val="44"/>
+        </w:rPr>
+        <w:t>Algorithms</w:t>
+      </w:r>
+    </w:p>
+    <w:p>
+      <w:pPr>
+        <w:rPr>
+          <w:rFonts w:ascii="Verdana" w:hAnsi="Verdana"/>
+          <w:b/>
+          <w:bCs/>
+          <w:sz w:val="44"/>
+          <w:szCs w:val="44"/>
+        </w:rPr>
+      </w:pPr>
+      <w:bookmarkStart w:id="1" w:name="_Hlk117523465"/>
+      <w:r>
+        <w:rPr>
+          <w:rFonts w:ascii="Verdana" w:hAnsi="Verdana"/>
+          <w:sz w:val="28"/>
+          <w:szCs w:val="28"/>
+        </w:rPr>
+        <w:t>Provide</w:t>
+      </w:r>
+      <w:r>
+        <w:rPr>
+          <w:rFonts w:ascii="Verdana" w:hAnsi="Verdana"/>
+          <w:b/>
+          <w:bCs/>
+          <w:sz w:val="44"/>
+          <w:szCs w:val="44"/>
+        </w:rPr>
+        <w:t xml:space="preserve"> </w:t>
+      </w:r>
+      <w:r>
+        <w:rPr>
+          <w:rFonts w:ascii="Verdana" w:hAnsi="Verdana"/>
+          <w:sz w:val="28"/>
+          <w:szCs w:val="28"/>
+        </w:rPr>
+        <w:t>details</w:t>
+      </w:r>
+      <w:r>
+        <w:rPr>
+          <w:rFonts w:ascii="Verdana" w:hAnsi="Verdana"/>
+          <w:b/>
+          <w:bCs/>
+          <w:sz w:val="44"/>
+          <w:szCs w:val="44"/>
+        </w:rPr>
+        <w:t xml:space="preserve"> </w:t>
+      </w:r>
+      <w:r>
+        <w:rPr>
+          <w:rFonts w:ascii="Verdana" w:hAnsi="Verdana"/>
+          <w:sz w:val="28"/>
+          <w:szCs w:val="28"/>
+        </w:rPr>
+        <w:t>or</w:t>
+      </w:r>
+      <w:r>
+        <w:rPr>
+          <w:rFonts w:ascii="Verdana" w:hAnsi="Verdana"/>
+          <w:b/>
+          <w:bCs/>
+          <w:sz w:val="44"/>
+          <w:szCs w:val="44"/>
+        </w:rPr>
+        <w:t xml:space="preserve"> </w:t>
+      </w:r>
+      <w:r>
+        <w:rPr>
+          <w:rFonts w:ascii="Verdana" w:hAnsi="Verdana"/>
+          <w:sz w:val="28"/>
+          <w:szCs w:val="28"/>
+        </w:rPr>
+        <w:t>delete</w:t>
+      </w:r>
+      <w:r>
+        <w:rPr>
+          <w:rFonts w:ascii="Verdana" w:hAnsi="Verdana"/>
+          <w:b/>
+          <w:bCs/>
+          <w:sz w:val="44"/>
+          <w:szCs w:val="44"/>
+        </w:rPr>
+        <w:t xml:space="preserve"> </w:t>
+      </w:r>
+      <w:r>
+        <w:rPr>
+          <w:rFonts w:ascii="Verdana" w:hAnsi="Verdana"/>
+          <w:sz w:val="28"/>
+          <w:szCs w:val="28"/>
+        </w:rPr>
+        <w:t>the</w:t>
+      </w:r>
+      <w:r>
+        <w:rPr>
+          <w:rFonts w:ascii="Verdana" w:hAnsi="Verdana"/>
+          <w:b/>
+          <w:bCs/>
+          <w:sz w:val="44"/>
+          <w:szCs w:val="44"/>
+        </w:rPr>
+        <w:t xml:space="preserve"> </w:t>
+      </w:r>
+      <w:r>
+        <w:rPr>
+          <w:rFonts w:ascii="Verdana" w:hAnsi="Verdana"/>
+          <w:sz w:val="28"/>
+          <w:szCs w:val="28"/>
+        </w:rPr>
+        <w:t>section</w:t>
+      </w:r>
+      <w:r>
+        <w:rPr>
+          <w:rFonts w:ascii="Verdana" w:hAnsi="Verdana"/>
+          <w:b/>
+          <w:bCs/>
+          <w:sz w:val="44"/>
+          <w:szCs w:val="44"/>
+        </w:rPr>
+        <w:t xml:space="preserve"> </w:t>
+      </w:r>
+      <w:r>
+        <w:rPr>
+          <w:rFonts w:ascii="Verdana" w:hAnsi="Verdana"/>
+          <w:sz w:val="28"/>
+          <w:szCs w:val="28"/>
+        </w:rPr>
+        <w:t>if</w:t>
+      </w:r>
+      <w:r>
+        <w:rPr>
+          <w:rFonts w:ascii="Verdana" w:hAnsi="Verdana"/>
+          <w:b/>
+          <w:bCs/>
+          <w:sz w:val="44"/>
+          <w:szCs w:val="44"/>
+        </w:rPr>
+        <w:t xml:space="preserve"> </w:t>
+      </w:r>
+      <w:r>
+        <w:rPr>
+          <w:rFonts w:ascii="Verdana" w:hAnsi="Verdana"/>
+          <w:sz w:val="28"/>
+          <w:szCs w:val="28"/>
+        </w:rPr>
+        <w:t>not</w:t>
+      </w:r>
+      <w:r>
+        <w:rPr>
+          <w:rFonts w:ascii="Verdana" w:hAnsi="Verdana"/>
+          <w:b/>
+          <w:bCs/>
+          <w:sz w:val="44"/>
+          <w:szCs w:val="44"/>
+        </w:rPr>
+        <w:t xml:space="preserve"> </w:t>
+      </w:r>
+      <w:r>
+        <w:rPr>
+          <w:rFonts w:ascii="Verdana" w:hAnsi="Verdana"/>
+          <w:sz w:val="28"/>
+          <w:szCs w:val="28"/>
+        </w:rPr>
+        <w:t>available.</w:t>
+      </w:r>
+    </w:p>
+    <w:bookmarkEnd w:id="1"/>
+    <w:p>
+      <w:pPr>
+        <w:pBdr>
+          <w:bottom w:val="single" w:sz="6" w:space="1" w:color="auto"/>
+        </w:pBdr>
+        <w:rPr>
+          <w:rFonts w:ascii="Verdana" w:hAnsi="Verdana"/>
+          <w:sz w:val="28"/>
+          <w:szCs w:val="28"/>
+        </w:rPr>
+      </w:pPr>
+      <w:r>
+        <w:rPr>
+          <w:rFonts w:ascii="Verdana" w:hAnsi="Verdana"/>
+          <w:b/>
+          <w:bCs/>
+          <w:sz w:val="44"/>
+          <w:szCs w:val="44"/>
+        </w:rPr>
+        <w:t>Task</w:t>
+      </w:r>
+      <w:r>
+        <w:rPr>
+          <w:rFonts w:ascii="Verdana" w:hAnsi="Verdana"/>
+          <w:sz w:val="28"/>
+          <w:szCs w:val="28"/>
+        </w:rPr>
+        <w:t xml:space="preserve"> </w:t>
+      </w:r>
+      <w:r>
+        <w:rPr>
+          <w:rFonts w:ascii="Verdana" w:hAnsi="Verdana"/>
+          <w:b/>
+          <w:bCs/>
+          <w:sz w:val="44"/>
+          <w:szCs w:val="44"/>
+        </w:rPr>
+        <w:t>output</w:t>
+      </w:r>
+    </w:p>
+    <w:p>
+      <w:pPr>
+        <w:rPr>
+          <w:rFonts w:ascii="Verdana" w:hAnsi="Verdana"/>
+          <w:b/>
+          <w:bCs/>
+          <w:sz w:val="44"/>
+          <w:szCs w:val="44"/>
+        </w:rPr>
+      </w:pPr>
+      <w:r>
+        <w:rPr>
+          <w:rFonts w:ascii="Verdana" w:hAnsi="Verdana"/>
+          <w:sz w:val="28"/>
+          <w:szCs w:val="28"/>
+        </w:rPr>
+        <w:t>Provide</w:t>
+      </w:r>
+      <w:r>
+        <w:rPr>
+          <w:rFonts w:ascii="Verdana" w:hAnsi="Verdana"/>
+          <w:b/>
+          <w:bCs/>
+          <w:sz w:val="44"/>
+          <w:szCs w:val="44"/>
+        </w:rPr>
+        <w:t xml:space="preserve"> </w:t>
+      </w:r>
+      <w:r>
+        <w:rPr>
+          <w:rFonts w:ascii="Verdana" w:hAnsi="Verdana"/>
+          <w:sz w:val="28"/>
+          <w:szCs w:val="28"/>
+        </w:rPr>
+        <w:t>details</w:t>
+      </w:r>
+      <w:r>
+        <w:rPr>
+          <w:rFonts w:ascii="Verdana" w:hAnsi="Verdana"/>
+          <w:b/>
+          <w:bCs/>
+          <w:sz w:val="44"/>
+          <w:szCs w:val="44"/>
+        </w:rPr>
+        <w:t xml:space="preserve"> </w:t>
+      </w:r>
+      <w:r>
+        <w:rPr>
+          <w:rFonts w:ascii="Verdana" w:hAnsi="Verdana"/>
+          <w:sz w:val="28"/>
+          <w:szCs w:val="28"/>
+        </w:rPr>
+        <w:t>or</w:t>
+      </w:r>
+      <w:r>
+        <w:rPr>
+          <w:rFonts w:ascii="Verdana" w:hAnsi="Verdana"/>
+          <w:b/>
+          <w:bCs/>
+          <w:sz w:val="44"/>
+          <w:szCs w:val="44"/>
+        </w:rPr>
+        <w:t xml:space="preserve"> </w:t>
+      </w:r>
+      <w:r>
+        <w:rPr>
+          <w:rFonts w:ascii="Verdana" w:hAnsi="Verdana"/>
+          <w:sz w:val="28"/>
+          <w:szCs w:val="28"/>
+        </w:rPr>
+        <w:t>delete</w:t>
+      </w:r>
+      <w:r>
+        <w:rPr>
+          <w:rFonts w:ascii="Verdana" w:hAnsi="Verdana"/>
+          <w:b/>
+          <w:bCs/>
+          <w:sz w:val="44"/>
+          <w:szCs w:val="44"/>
+        </w:rPr>
+        <w:t xml:space="preserve"> </w:t>
+      </w:r>
+      <w:r>
+        <w:rPr>
+          <w:rFonts w:ascii="Verdana" w:hAnsi="Verdana"/>
+          <w:sz w:val="28"/>
+          <w:szCs w:val="28"/>
+        </w:rPr>
+        <w:t>the</w:t>
+      </w:r>
+      <w:r>
+        <w:rPr>
+          <w:rFonts w:ascii="Verdana" w:hAnsi="Verdana"/>
+          <w:b/>
+          <w:bCs/>
+          <w:sz w:val="44"/>
+          <w:szCs w:val="44"/>
+        </w:rPr>
+        <w:t xml:space="preserve"> </w:t>
+      </w:r>
+      <w:r>
+        <w:rPr>
+          <w:rFonts w:ascii="Verdana" w:hAnsi="Verdana"/>
+          <w:sz w:val="28"/>
+          <w:szCs w:val="28"/>
+        </w:rPr>
+        <w:t>section</w:t>
+      </w:r>
+      <w:r>
+        <w:rPr>
+          <w:rFonts w:ascii="Verdana" w:hAnsi="Verdana"/>
+          <w:b/>
+          <w:bCs/>
+          <w:sz w:val="44"/>
+          <w:szCs w:val="44"/>
+        </w:rPr>
+        <w:t xml:space="preserve"> </w:t>
+      </w:r>
+      <w:r>
+        <w:rPr>
+          <w:rFonts w:ascii="Verdana" w:hAnsi="Verdana"/>
+          <w:sz w:val="28"/>
+          <w:szCs w:val="28"/>
+        </w:rPr>
+        <w:t>if</w:t>
+      </w:r>
+      <w:r>
+        <w:rPr>
+          <w:rFonts w:ascii="Verdana" w:hAnsi="Verdana"/>
+          <w:b/>
+          <w:bCs/>
+          <w:sz w:val="44"/>
+          <w:szCs w:val="44"/>
+        </w:rPr>
+        <w:t xml:space="preserve"> </w:t>
+      </w:r>
+      <w:r>
+        <w:rPr>
+          <w:rFonts w:ascii="Verdana" w:hAnsi="Verdana"/>
+          <w:sz w:val="28"/>
+          <w:szCs w:val="28"/>
+        </w:rPr>
+        <w:t>not</w:t>
+      </w:r>
+      <w:r>
+        <w:rPr>
+          <w:rFonts w:ascii="Verdana" w:hAnsi="Verdana"/>
+          <w:b/>
+          <w:bCs/>
+          <w:sz w:val="44"/>
+          <w:szCs w:val="44"/>
+        </w:rPr>
+        <w:t xml:space="preserve"> </w:t>
+      </w:r>
+      <w:r>
+        <w:rPr>
+          <w:rFonts w:ascii="Verdana" w:hAnsi="Verdana"/>
+          <w:sz w:val="28"/>
+          <w:szCs w:val="28"/>
+        </w:rPr>
+        <w:t>available.</w:t>
+      </w:r>
+    </w:p>
+    <w:p>
+      <w:pPr>
+        <w:pBdr>
+          <w:bottom w:val="single" w:sz="6" w:space="1" w:color="auto"/>
+        </w:pBdr>
+        <w:rPr>
+          <w:rFonts w:ascii="Verdana" w:hAnsi="Verdana"/>
+          <w:sz w:val="28"/>
+          <w:szCs w:val="28"/>
+        </w:rPr>
+      </w:pPr>
+      <w:r>
+        <w:rPr>
+          <w:rFonts w:ascii="Verdana" w:hAnsi="Verdana"/>
+          <w:b/>
+          <w:bCs/>
+          <w:sz w:val="44"/>
+          <w:szCs w:val="44"/>
+        </w:rPr>
+        <w:t>How</w:t>
+      </w:r>
+      <w:r>
+        <w:rPr>
+          <w:rFonts w:ascii="Verdana" w:hAnsi="Verdana"/>
+          <w:sz w:val="28"/>
+          <w:szCs w:val="28"/>
+        </w:rPr>
+        <w:t xml:space="preserve"> </w:t>
+      </w:r>
+      <w:r>
+        <w:rPr>
+          <w:rFonts w:ascii="Verdana" w:hAnsi="Verdana"/>
+          <w:b/>
+          <w:bCs/>
+          <w:sz w:val="44"/>
+          <w:szCs w:val="44"/>
+        </w:rPr>
+        <w:t>to</w:t>
+      </w:r>
+      <w:r>
+        <w:rPr>
+          <w:rFonts w:ascii="Verdana" w:hAnsi="Verdana"/>
+          <w:sz w:val="28"/>
+          <w:szCs w:val="28"/>
+        </w:rPr>
+        <w:t xml:space="preserve"> </w:t>
+      </w:r>
+      <w:r>
+        <w:rPr>
+          <w:rFonts w:ascii="Verdana" w:hAnsi="Verdana"/>
+          <w:b/>
+          <w:bCs/>
+          <w:sz w:val="44"/>
+          <w:szCs w:val="44"/>
+        </w:rPr>
+        <w:t>use</w:t>
+      </w:r>
+      <w:r>
+        <w:rPr>
+          <w:rFonts w:ascii="Verdana" w:hAnsi="Verdana"/>
+          <w:sz w:val="28"/>
+          <w:szCs w:val="28"/>
+        </w:rPr>
+        <w:t xml:space="preserve"> </w:t>
+      </w:r>
+      <w:r>
+        <w:rPr>
+          <w:rFonts w:ascii="Verdana" w:hAnsi="Verdana"/>
+          <w:b/>
+          <w:bCs/>
+          <w:sz w:val="44"/>
+          <w:szCs w:val="44"/>
+        </w:rPr>
+        <w:t>it</w:t>
+      </w:r>
+    </w:p>
+    <w:p>
+      <w:pPr>
+        <w:rPr>
+          <w:rFonts w:ascii="Verdana" w:hAnsi="Verdana"/>
+          <w:sz w:val="28"/>
+          <w:szCs w:val="28"/>
+        </w:rPr>
+      </w:pPr>
+      <w:r>
+        <w:rPr>
+          <w:rFonts w:ascii="Verdana" w:hAnsi="Verdana"/>
+          <w:sz w:val="28"/>
+          <w:szCs w:val="28"/>
+        </w:rPr>
+        <w:t>Provide</w:t>
+      </w:r>
+      <w:r>
+        <w:rPr>
+          <w:rFonts w:ascii="Verdana" w:hAnsi="Verdana"/>
+          <w:b/>
+          <w:bCs/>
+          <w:sz w:val="44"/>
+          <w:szCs w:val="44"/>
+        </w:rPr>
+        <w:t xml:space="preserve"> </w:t>
+      </w:r>
+      <w:r>
+        <w:rPr>
+          <w:rFonts w:ascii="Verdana" w:hAnsi="Verdana"/>
+          <w:sz w:val="28"/>
+          <w:szCs w:val="28"/>
+        </w:rPr>
+        <w:t>details</w:t>
+      </w:r>
+      <w:r>
+        <w:rPr>
+          <w:rFonts w:ascii="Verdana" w:hAnsi="Verdana"/>
+          <w:b/>
+          <w:bCs/>
+          <w:sz w:val="44"/>
+          <w:szCs w:val="44"/>
+        </w:rPr>
+        <w:t xml:space="preserve"> </w:t>
+      </w:r>
+      <w:r>
+        <w:rPr>
+          <w:rFonts w:ascii="Verdana" w:hAnsi="Verdana"/>
+          <w:sz w:val="28"/>
+          <w:szCs w:val="28"/>
+        </w:rPr>
+        <w:t>or</w:t>
+      </w:r>
+      <w:r>
+        <w:rPr>
+          <w:rFonts w:ascii="Verdana" w:hAnsi="Verdana"/>
+          <w:b/>
+          <w:bCs/>
+          <w:sz w:val="44"/>
+          <w:szCs w:val="44"/>
+        </w:rPr>
+        <w:t xml:space="preserve"> </w:t>
+      </w:r>
+      <w:r>
+        <w:rPr>
+          <w:rFonts w:ascii="Verdana" w:hAnsi="Verdana"/>
+          <w:sz w:val="28"/>
+          <w:szCs w:val="28"/>
+        </w:rPr>
+        <w:t>delete</w:t>
+      </w:r>
+      <w:r>
+        <w:rPr>
+          <w:rFonts w:ascii="Verdana" w:hAnsi="Verdana"/>
+          <w:b/>
+          <w:bCs/>
+          <w:sz w:val="44"/>
+          <w:szCs w:val="44"/>
+        </w:rPr>
+        <w:t xml:space="preserve"> </w:t>
+      </w:r>
+      <w:r>
+        <w:rPr>
+          <w:rFonts w:ascii="Verdana" w:hAnsi="Verdana"/>
+          <w:sz w:val="28"/>
+          <w:szCs w:val="28"/>
+        </w:rPr>
+        <w:t>the</w:t>
+      </w:r>
+      <w:r>
+        <w:rPr>
+          <w:rFonts w:ascii="Verdana" w:hAnsi="Verdana"/>
+          <w:b/>
+          <w:bCs/>
+          <w:sz w:val="44"/>
+          <w:szCs w:val="44"/>
+        </w:rPr>
+        <w:t xml:space="preserve"> </w:t>
+      </w:r>
+      <w:r>
+        <w:rPr>
+          <w:rFonts w:ascii="Verdana" w:hAnsi="Verdana"/>
+          <w:sz w:val="28"/>
+          <w:szCs w:val="28"/>
+        </w:rPr>
+        <w:t>section</w:t>
+      </w:r>
+      <w:r>
+        <w:rPr>
+          <w:rFonts w:ascii="Verdana" w:hAnsi="Verdana"/>
+          <w:b/>
+          <w:bCs/>
+          <w:sz w:val="44"/>
+          <w:szCs w:val="44"/>
+        </w:rPr>
+        <w:t xml:space="preserve"> </w:t>
+      </w:r>
+      <w:r>
+        <w:rPr>
+          <w:rFonts w:ascii="Verdana" w:hAnsi="Verdana"/>
+          <w:sz w:val="28"/>
+          <w:szCs w:val="28"/>
+        </w:rPr>
+        <w:t>if</w:t>
+      </w:r>
+      <w:r>
+        <w:rPr>
+          <w:rFonts w:ascii="Verdana" w:hAnsi="Verdana"/>
+          <w:b/>
+          <w:bCs/>
+          <w:sz w:val="44"/>
+          <w:szCs w:val="44"/>
+        </w:rPr>
+        <w:t xml:space="preserve"> </w:t>
+      </w:r>
+      <w:r>
+        <w:rPr>
+          <w:rFonts w:ascii="Verdana" w:hAnsi="Verdana"/>
+          <w:sz w:val="28"/>
+          <w:szCs w:val="28"/>
+        </w:rPr>
+        <w:t>not</w:t>
+      </w:r>
+      <w:r>
+        <w:rPr>
+          <w:rFonts w:ascii="Verdana" w:hAnsi="Verdana"/>
+          <w:b/>
+          <w:bCs/>
+          <w:sz w:val="44"/>
+          <w:szCs w:val="44"/>
+        </w:rPr>
+        <w:t xml:space="preserve"> </w:t>
+      </w:r>
+      <w:r>
+        <w:rPr>
+          <w:rFonts w:ascii="Verdana" w:hAnsi="Verdana"/>
+          <w:sz w:val="28"/>
+          <w:szCs w:val="28"/>
+        </w:rPr>
+        <w:t>available.</w:t>
+      </w:r>
+    </w:p>
+    <w:p>
+      <w:pPr>
+        <w:rPr>
+          <w:rFonts w:ascii="Verdana" w:hAnsi="Verdana"/>
+          <w:sz w:val="28"/>
+          <w:szCs w:val="28"/>
+        </w:rPr>
+      </w:pPr>
+    </w:p>
+    <w:p>
+      <w:pPr>
+        <w:rPr>
+          <w:rFonts w:ascii="Verdana" w:hAnsi="Verdana"/>
+          <w:b/>
+          <w:bCs/>
+          <w:sz w:val="44"/>
+          <w:szCs w:val="44"/>
+        </w:rPr>
+      </w:pPr>
+    </w:p>
+    <w:p>
+      <w:pPr>
+        <w:pBdr>
+          <w:bottom w:val="single" w:sz="6" w:space="1" w:color="auto"/>
+        </w:pBdr>
+        <w:rPr>
+          <w:rFonts w:ascii="Verdana" w:hAnsi="Verdana"/>
+          <w:b/>
+          <w:bCs/>
+          <w:sz w:val="44"/>
+          <w:szCs w:val="44"/>
+        </w:rPr>
+      </w:pPr>
+      <w:r>
+        <w:rPr>
+          <w:rFonts w:ascii="Verdana" w:hAnsi="Verdana"/>
+          <w:b/>
+          <w:bCs/>
+          <w:sz w:val="44"/>
+          <w:szCs w:val="44"/>
+        </w:rPr>
+        <w:lastRenderedPageBreak/>
+        <w:t>Problems</w:t>
+      </w:r>
+      <w:r>
+        <w:rPr>
+          <w:rFonts w:ascii="Verdana" w:hAnsi="Verdana"/>
+          <w:sz w:val="28"/>
+          <w:szCs w:val="28"/>
+        </w:rPr>
+        <w:t xml:space="preserve"> </w:t>
+      </w:r>
+      <w:r>
+        <w:rPr>
+          <w:rFonts w:ascii="Verdana" w:hAnsi="Verdana"/>
+          <w:b/>
+          <w:bCs/>
+          <w:sz w:val="44"/>
+          <w:szCs w:val="44"/>
+        </w:rPr>
+        <w:t>that</w:t>
+      </w:r>
+      <w:r>
+        <w:rPr>
+          <w:rFonts w:ascii="Verdana" w:hAnsi="Verdana"/>
+          <w:sz w:val="28"/>
+          <w:szCs w:val="28"/>
+        </w:rPr>
+        <w:t xml:space="preserve"> </w:t>
+      </w:r>
+      <w:r>
+        <w:rPr>
+          <w:rFonts w:ascii="Verdana" w:hAnsi="Verdana"/>
+          <w:b/>
+          <w:bCs/>
+          <w:sz w:val="44"/>
+          <w:szCs w:val="44"/>
+        </w:rPr>
+        <w:t>haven’t</w:t>
+      </w:r>
+      <w:r>
+        <w:rPr>
+          <w:rFonts w:ascii="Verdana" w:hAnsi="Verdana"/>
+          <w:sz w:val="28"/>
+          <w:szCs w:val="28"/>
+        </w:rPr>
+        <w:t xml:space="preserve"> </w:t>
+      </w:r>
+      <w:r>
+        <w:rPr>
+          <w:rFonts w:ascii="Verdana" w:hAnsi="Verdana"/>
+          <w:b/>
+          <w:bCs/>
+          <w:sz w:val="44"/>
+          <w:szCs w:val="44"/>
+        </w:rPr>
+        <w:t>been</w:t>
+      </w:r>
+      <w:r>
+        <w:rPr>
+          <w:rFonts w:ascii="Verdana" w:hAnsi="Verdana"/>
+          <w:sz w:val="28"/>
+          <w:szCs w:val="28"/>
+        </w:rPr>
+        <w:t xml:space="preserve"> </w:t>
+      </w:r>
+      <w:r>
+        <w:rPr>
+          <w:rFonts w:ascii="Verdana" w:hAnsi="Verdana"/>
+          <w:b/>
+          <w:bCs/>
+          <w:sz w:val="44"/>
+          <w:szCs w:val="44"/>
+        </w:rPr>
+        <w:t>solved</w:t>
+      </w:r>
+    </w:p>
+    <w:p>
+      <w:pPr>
+        <w:rPr>
+          <w:rFonts w:ascii="Verdana" w:hAnsi="Verdana"/>
+          <w:b/>
+          <w:bCs/>
+          <w:sz w:val="44"/>
+          <w:szCs w:val="44"/>
+        </w:rPr>
+      </w:pPr>
+      <w:r>
+        <w:rPr>
+          <w:rFonts w:ascii="Verdana" w:hAnsi="Verdana"/>
+          <w:sz w:val="28"/>
+          <w:szCs w:val="28"/>
+        </w:rPr>
+        <w:t>Provide</w:t>
+      </w:r>
+      <w:r>
+        <w:rPr>
+          <w:rFonts w:ascii="Verdana" w:hAnsi="Verdana"/>
+          <w:b/>
+          <w:bCs/>
+          <w:sz w:val="44"/>
+          <w:szCs w:val="44"/>
+        </w:rPr>
+        <w:t xml:space="preserve"> </w:t>
+      </w:r>
+      <w:r>
+        <w:rPr>
+          <w:rFonts w:ascii="Verdana" w:hAnsi="Verdana"/>
+          <w:sz w:val="28"/>
+          <w:szCs w:val="28"/>
+        </w:rPr>
+        <w:t>details</w:t>
+      </w:r>
+      <w:r>
+        <w:rPr>
+          <w:rFonts w:ascii="Verdana" w:hAnsi="Verdana"/>
+          <w:b/>
+          <w:bCs/>
+          <w:sz w:val="44"/>
+          <w:szCs w:val="44"/>
+        </w:rPr>
+        <w:t xml:space="preserve"> </w:t>
+      </w:r>
+      <w:r>
+        <w:rPr>
+          <w:rFonts w:ascii="Verdana" w:hAnsi="Verdana"/>
+          <w:sz w:val="28"/>
+          <w:szCs w:val="28"/>
+        </w:rPr>
+        <w:t>or</w:t>
+      </w:r>
+      <w:r>
+        <w:rPr>
+          <w:rFonts w:ascii="Verdana" w:hAnsi="Verdana"/>
+          <w:b/>
+          <w:bCs/>
+          <w:sz w:val="44"/>
+          <w:szCs w:val="44"/>
+        </w:rPr>
+        <w:t xml:space="preserve"> </w:t>
+      </w:r>
+      <w:r>
+        <w:rPr>
+          <w:rFonts w:ascii="Verdana" w:hAnsi="Verdana"/>
+          <w:sz w:val="28"/>
+          <w:szCs w:val="28"/>
+        </w:rPr>
+        <w:t>delete</w:t>
+      </w:r>
+      <w:r>
+        <w:rPr>
+          <w:rFonts w:ascii="Verdana" w:hAnsi="Verdana"/>
+          <w:b/>
+          <w:bCs/>
+          <w:sz w:val="44"/>
+          <w:szCs w:val="44"/>
+        </w:rPr>
+        <w:t xml:space="preserve"> </w:t>
+      </w:r>
+      <w:r>
+        <w:rPr>
+          <w:rFonts w:ascii="Verdana" w:hAnsi="Verdana"/>
+          <w:sz w:val="28"/>
+          <w:szCs w:val="28"/>
+        </w:rPr>
+        <w:t>the</w:t>
+      </w:r>
+      <w:r>
+        <w:rPr>
+          <w:rFonts w:ascii="Verdana" w:hAnsi="Verdana"/>
+          <w:b/>
+          <w:bCs/>
+          <w:sz w:val="44"/>
+          <w:szCs w:val="44"/>
+        </w:rPr>
+        <w:t xml:space="preserve"> </w:t>
+      </w:r>
+      <w:r>
+        <w:rPr>
+          <w:rFonts w:ascii="Verdana" w:hAnsi="Verdana"/>
+          <w:sz w:val="28"/>
+          <w:szCs w:val="28"/>
+        </w:rPr>
+        <w:t>section</w:t>
+      </w:r>
+      <w:r>
+        <w:rPr>
+          <w:rFonts w:ascii="Verdana" w:hAnsi="Verdana"/>
+          <w:b/>
+          <w:bCs/>
+          <w:sz w:val="44"/>
+          <w:szCs w:val="44"/>
+        </w:rPr>
+        <w:t xml:space="preserve"> </w:t>
+      </w:r>
+      <w:r>
+        <w:rPr>
+          <w:rFonts w:ascii="Verdana" w:hAnsi="Verdana"/>
+          <w:sz w:val="28"/>
+          <w:szCs w:val="28"/>
+        </w:rPr>
+        <w:t>if</w:t>
+      </w:r>
+      <w:r>
+        <w:rPr>
+          <w:rFonts w:ascii="Verdana" w:hAnsi="Verdana"/>
+          <w:b/>
+          <w:bCs/>
+          <w:sz w:val="44"/>
+          <w:szCs w:val="44"/>
+        </w:rPr>
+        <w:t xml:space="preserve"> </w:t>
+      </w:r>
+      <w:r>
+        <w:rPr>
+          <w:rFonts w:ascii="Verdana" w:hAnsi="Verdana"/>
+          <w:sz w:val="28"/>
+          <w:szCs w:val="28"/>
+        </w:rPr>
+        <w:t>not</w:t>
+      </w:r>
+      <w:r>
+        <w:rPr>
+          <w:rFonts w:ascii="Verdana" w:hAnsi="Verdana"/>
+          <w:b/>
+          <w:bCs/>
+          <w:sz w:val="44"/>
+          <w:szCs w:val="44"/>
+        </w:rPr>
+        <w:t xml:space="preserve"> </w:t>
+      </w:r>
+      <w:r>
+        <w:rPr>
+          <w:rFonts w:ascii="Verdana" w:hAnsi="Verdana"/>
+          <w:sz w:val="28"/>
+          <w:szCs w:val="28"/>
+        </w:rPr>
+        <w:t>available.</w:t>
+      </w:r>
+    </w:p>
+    <w:p>
+      <w:pPr>
+        <w:pBdr>
+          <w:bottom w:val="single" w:sz="6" w:space="1" w:color="auto"/>
+        </w:pBdr>
+        <w:rPr>
+          <w:rFonts w:ascii="Verdana" w:hAnsi="Verdana"/>
+          <w:sz w:val="28"/>
+          <w:szCs w:val="28"/>
+        </w:rPr>
+      </w:pPr>
+      <w:r>
+        <w:rPr>
+          <w:rFonts w:ascii="Verdana" w:hAnsi="Verdana"/>
+          <w:b/>
+          <w:bCs/>
+          <w:sz w:val="44"/>
+          <w:szCs w:val="44"/>
         </w:rPr>
         <w:t>References</w:t>
+      </w:r>
+    </w:p>
+    <w:p>
+      <w:pPr>
+        <w:rPr>
+          <w:rFonts w:ascii="Verdana" w:hAnsi="Verdana"/>
+          <w:b/>
+          <w:bCs/>
+          <w:sz w:val="44"/>
+          <w:szCs w:val="44"/>
+        </w:rPr>
+      </w:pPr>
+      <w:r>
+        <w:rPr>
+          <w:rFonts w:ascii="Verdana" w:hAnsi="Verdana"/>
+          <w:sz w:val="28"/>
+          <w:szCs w:val="28"/>
+        </w:rPr>
+        <w:t>Provide</w:t>
+      </w:r>
+      <w:r>
+        <w:rPr>
+          <w:rFonts w:ascii="Verdana" w:hAnsi="Verdana"/>
+          <w:b/>
+          <w:bCs/>
+          <w:sz w:val="44"/>
+          <w:szCs w:val="44"/>
+        </w:rPr>
+        <w:t xml:space="preserve"> </w:t>
+      </w:r>
+      <w:r>
+        <w:rPr>
+          <w:rFonts w:ascii="Verdana" w:hAnsi="Verdana"/>
+          <w:sz w:val="28"/>
+          <w:szCs w:val="28"/>
+        </w:rPr>
+        <w:t>details</w:t>
+      </w:r>
+      <w:r>
+        <w:rPr>
+          <w:rFonts w:ascii="Verdana" w:hAnsi="Verdana"/>
+          <w:b/>
+          <w:bCs/>
+          <w:sz w:val="44"/>
+          <w:szCs w:val="44"/>
+        </w:rPr>
+        <w:t xml:space="preserve"> </w:t>
+      </w:r>
+      <w:r>
+        <w:rPr>
+          <w:rFonts w:ascii="Verdana" w:hAnsi="Verdana"/>
+          <w:sz w:val="28"/>
+          <w:szCs w:val="28"/>
+        </w:rPr>
+        <w:t>or</w:t>
+      </w:r>
+      <w:r>
+        <w:rPr>
+          <w:rFonts w:ascii="Verdana" w:hAnsi="Verdana"/>
+          <w:b/>
+          <w:bCs/>
+          <w:sz w:val="44"/>
+          <w:szCs w:val="44"/>
+        </w:rPr>
+        <w:t xml:space="preserve"> </w:t>
+      </w:r>
+      <w:r>
+        <w:rPr>
+          <w:rFonts w:ascii="Verdana" w:hAnsi="Verdana"/>
+          <w:sz w:val="28"/>
+          <w:szCs w:val="28"/>
+        </w:rPr>
+        <w:t>delete</w:t>
+      </w:r>
+      <w:r>
+        <w:rPr>
+          <w:rFonts w:ascii="Verdana" w:hAnsi="Verdana"/>
+          <w:b/>
+          <w:bCs/>
+          <w:sz w:val="44"/>
+          <w:szCs w:val="44"/>
+        </w:rPr>
+        <w:t xml:space="preserve"> </w:t>
+      </w:r>
+      <w:r>
+        <w:rPr>
+          <w:rFonts w:ascii="Verdana" w:hAnsi="Verdana"/>
+          <w:sz w:val="28"/>
+          <w:szCs w:val="28"/>
+        </w:rPr>
+        <w:t>the</w:t>
+      </w:r>
+      <w:r>
+        <w:rPr>
+          <w:rFonts w:ascii="Verdana" w:hAnsi="Verdana"/>
+          <w:b/>
+          <w:bCs/>
+          <w:sz w:val="44"/>
+          <w:szCs w:val="44"/>
+        </w:rPr>
+        <w:t xml:space="preserve"> </w:t>
+      </w:r>
+      <w:r>
+        <w:rPr>
+          <w:rFonts w:ascii="Verdana" w:hAnsi="Verdana"/>
+          <w:sz w:val="28"/>
+          <w:szCs w:val="28"/>
+        </w:rPr>
+        <w:t>section</w:t>
+      </w:r>
+      <w:r>
+        <w:rPr>
+          <w:rFonts w:ascii="Verdana" w:hAnsi="Verdana"/>
+          <w:b/>
+          <w:bCs/>
+          <w:sz w:val="44"/>
+          <w:szCs w:val="44"/>
+        </w:rPr>
+        <w:t xml:space="preserve"> </w:t>
+      </w:r>
+      <w:r>
+        <w:rPr>
+          <w:rFonts w:ascii="Verdana" w:hAnsi="Verdana"/>
+          <w:sz w:val="28"/>
+          <w:szCs w:val="28"/>
+        </w:rPr>
+        <w:t>if</w:t>
+      </w:r>
+      <w:r>
+        <w:rPr>
+          <w:rFonts w:ascii="Verdana" w:hAnsi="Verdana"/>
+          <w:b/>
+          <w:bCs/>
+          <w:sz w:val="44"/>
+          <w:szCs w:val="44"/>
+        </w:rPr>
+        <w:t xml:space="preserve"> </w:t>
+      </w:r>
+      <w:r>
+        <w:rPr>
+          <w:rFonts w:ascii="Verdana" w:hAnsi="Verdana"/>
+          <w:sz w:val="28"/>
+          <w:szCs w:val="28"/>
+        </w:rPr>
+        <w:t>not</w:t>
+      </w:r>
+      <w:r>
+        <w:rPr>
+          <w:rFonts w:ascii="Verdana" w:hAnsi="Verdana"/>
+          <w:b/>
+          <w:bCs/>
+          <w:sz w:val="44"/>
+          <w:szCs w:val="44"/>
+        </w:rPr>
+        <w:t xml:space="preserve"> </w:t>
+      </w:r>
+      <w:r>
+        <w:rPr>
+          <w:rFonts w:ascii="Verdana" w:hAnsi="Verdana"/>
+          <w:sz w:val="28"/>
+          <w:szCs w:val="28"/>
+        </w:rPr>
+        <w:t>available.</w:t>
       </w:r>
     </w:p>
     <w:p>
@@ -1517,6 +3037,7 @@
   <w:style w:type="paragraph" w:default="1" w:styleId="Normal">
     <w:name w:val="Normal"/>
     <w:qFormat/>
+    <w:rsid w:val="001523DA"/>
   </w:style>
   <w:style w:type="character" w:default="1" w:styleId="DefaultParagraphFont">
     <w:name w:val="Default Paragraph Font"/>

</xml_diff>